<commit_message>
Updated final documentation for 4.1P task
</commit_message>
<xml_diff>
--- a/4.1P.docx
+++ b/4.1P.docx
@@ -14,7 +14,6 @@
     <w:p>
       <w:pPr>
         <w:pStyle w:val="Heading2"/>
-        <w:jc w:val="left"/>
       </w:pPr>
       <w:r>
         <w:t>GitHub Link</w:t>
@@ -31,8 +30,226 @@
       </w:hyperlink>
     </w:p>
     <w:p/>
+    <w:p>
+      <w:pPr>
+        <w:pStyle w:val="Heading2"/>
+      </w:pPr>
+      <w:r>
+        <w:t>Demo Video</w:t>
+      </w:r>
+    </w:p>
+    <w:p>
+      <w:hyperlink r:id="rId7" w:history="1">
+        <w:r>
+          <w:rPr>
+            <w:rStyle w:val="Hyperlink"/>
+          </w:rPr>
+          <w:t>https://youtu.be/wp40fTG</w:t>
+        </w:r>
+        <w:r>
+          <w:rPr>
+            <w:rStyle w:val="Hyperlink"/>
+          </w:rPr>
+          <w:t>n</w:t>
+        </w:r>
+        <w:r>
+          <w:rPr>
+            <w:rStyle w:val="Hyperlink"/>
+          </w:rPr>
+          <w:t>fns</w:t>
+        </w:r>
+      </w:hyperlink>
+    </w:p>
+    <w:p>
+      <w:pPr>
+        <w:pStyle w:val="Heading2"/>
+      </w:pPr>
+      <w:r>
+        <w:t>Screenshots</w:t>
+      </w:r>
+    </w:p>
+    <w:p>
+      <w:r>
+        <w:rPr>
+          <w:noProof/>
+        </w:rPr>
+        <w:drawing>
+          <wp:inline distT="0" distB="0" distL="0" distR="0" wp14:anchorId="66BDAF53" wp14:editId="765A077D">
+            <wp:extent cx="1503218" cy="3279748"/>
+            <wp:effectExtent l="0" t="0" r="1905" b="0"/>
+            <wp:docPr id="308965918" name="Picture 1"/>
+            <wp:cNvGraphicFramePr>
+              <a:graphicFrameLocks xmlns:a="http://schemas.openxmlformats.org/drawingml/2006/main" noChangeAspect="1"/>
+            </wp:cNvGraphicFramePr>
+            <a:graphic xmlns:a="http://schemas.openxmlformats.org/drawingml/2006/main">
+              <a:graphicData uri="http://schemas.openxmlformats.org/drawingml/2006/picture">
+                <pic:pic xmlns:pic="http://schemas.openxmlformats.org/drawingml/2006/picture">
+                  <pic:nvPicPr>
+                    <pic:cNvPr id="308965918" name=""/>
+                    <pic:cNvPicPr/>
+                  </pic:nvPicPr>
+                  <pic:blipFill>
+                    <a:blip r:embed="rId8"/>
+                    <a:stretch>
+                      <a:fillRect/>
+                    </a:stretch>
+                  </pic:blipFill>
+                  <pic:spPr>
+                    <a:xfrm>
+                      <a:off x="0" y="0"/>
+                      <a:ext cx="1506702" cy="3287349"/>
+                    </a:xfrm>
+                    <a:prstGeom prst="rect">
+                      <a:avLst/>
+                    </a:prstGeom>
+                  </pic:spPr>
+                </pic:pic>
+              </a:graphicData>
+            </a:graphic>
+          </wp:inline>
+        </w:drawing>
+      </w:r>
+      <w:r>
+        <w:rPr>
+          <w:noProof/>
+        </w:rPr>
+        <w:t xml:space="preserve"> </w:t>
+      </w:r>
+      <w:r>
+        <w:rPr>
+          <w:noProof/>
+        </w:rPr>
+        <w:drawing>
+          <wp:inline distT="0" distB="0" distL="0" distR="0" wp14:anchorId="20342EAB" wp14:editId="1246BB7D">
+            <wp:extent cx="1530886" cy="3276096"/>
+            <wp:effectExtent l="0" t="0" r="0" b="635"/>
+            <wp:docPr id="312249802" name="Picture 1"/>
+            <wp:cNvGraphicFramePr>
+              <a:graphicFrameLocks xmlns:a="http://schemas.openxmlformats.org/drawingml/2006/main" noChangeAspect="1"/>
+            </wp:cNvGraphicFramePr>
+            <a:graphic xmlns:a="http://schemas.openxmlformats.org/drawingml/2006/main">
+              <a:graphicData uri="http://schemas.openxmlformats.org/drawingml/2006/picture">
+                <pic:pic xmlns:pic="http://schemas.openxmlformats.org/drawingml/2006/picture">
+                  <pic:nvPicPr>
+                    <pic:cNvPr id="312249802" name=""/>
+                    <pic:cNvPicPr/>
+                  </pic:nvPicPr>
+                  <pic:blipFill>
+                    <a:blip r:embed="rId9"/>
+                    <a:stretch>
+                      <a:fillRect/>
+                    </a:stretch>
+                  </pic:blipFill>
+                  <pic:spPr>
+                    <a:xfrm>
+                      <a:off x="0" y="0"/>
+                      <a:ext cx="1544649" cy="3305548"/>
+                    </a:xfrm>
+                    <a:prstGeom prst="rect">
+                      <a:avLst/>
+                    </a:prstGeom>
+                  </pic:spPr>
+                </pic:pic>
+              </a:graphicData>
+            </a:graphic>
+          </wp:inline>
+        </w:drawing>
+      </w:r>
+      <w:r>
+        <w:rPr>
+          <w:noProof/>
+        </w:rPr>
+        <w:t xml:space="preserve"> </w:t>
+      </w:r>
+      <w:r>
+        <w:rPr>
+          <w:noProof/>
+        </w:rPr>
+        <w:drawing>
+          <wp:inline distT="0" distB="0" distL="0" distR="0" wp14:anchorId="07908292" wp14:editId="525EA137">
+            <wp:extent cx="1437409" cy="3270738"/>
+            <wp:effectExtent l="0" t="0" r="0" b="6350"/>
+            <wp:docPr id="1557941995" name="Picture 1"/>
+            <wp:cNvGraphicFramePr>
+              <a:graphicFrameLocks xmlns:a="http://schemas.openxmlformats.org/drawingml/2006/main" noChangeAspect="1"/>
+            </wp:cNvGraphicFramePr>
+            <a:graphic xmlns:a="http://schemas.openxmlformats.org/drawingml/2006/main">
+              <a:graphicData uri="http://schemas.openxmlformats.org/drawingml/2006/picture">
+                <pic:pic xmlns:pic="http://schemas.openxmlformats.org/drawingml/2006/picture">
+                  <pic:nvPicPr>
+                    <pic:cNvPr id="1557941995" name=""/>
+                    <pic:cNvPicPr/>
+                  </pic:nvPicPr>
+                  <pic:blipFill>
+                    <a:blip r:embed="rId10"/>
+                    <a:stretch>
+                      <a:fillRect/>
+                    </a:stretch>
+                  </pic:blipFill>
+                  <pic:spPr>
+                    <a:xfrm>
+                      <a:off x="0" y="0"/>
+                      <a:ext cx="1453213" cy="3306700"/>
+                    </a:xfrm>
+                    <a:prstGeom prst="rect">
+                      <a:avLst/>
+                    </a:prstGeom>
+                  </pic:spPr>
+                </pic:pic>
+              </a:graphicData>
+            </a:graphic>
+          </wp:inline>
+        </w:drawing>
+      </w:r>
+      <w:r>
+        <w:rPr>
+          <w:noProof/>
+        </w:rPr>
+        <w:t xml:space="preserve"> </w:t>
+      </w:r>
+      <w:r>
+        <w:rPr>
+          <w:noProof/>
+        </w:rPr>
+        <w:drawing>
+          <wp:inline distT="0" distB="0" distL="0" distR="0" wp14:anchorId="68B7560D" wp14:editId="64703E95">
+            <wp:extent cx="1549754" cy="3377045"/>
+            <wp:effectExtent l="0" t="0" r="0" b="0"/>
+            <wp:docPr id="360590905" name="Picture 1"/>
+            <wp:cNvGraphicFramePr>
+              <a:graphicFrameLocks xmlns:a="http://schemas.openxmlformats.org/drawingml/2006/main" noChangeAspect="1"/>
+            </wp:cNvGraphicFramePr>
+            <a:graphic xmlns:a="http://schemas.openxmlformats.org/drawingml/2006/main">
+              <a:graphicData uri="http://schemas.openxmlformats.org/drawingml/2006/picture">
+                <pic:pic xmlns:pic="http://schemas.openxmlformats.org/drawingml/2006/picture">
+                  <pic:nvPicPr>
+                    <pic:cNvPr id="360590905" name=""/>
+                    <pic:cNvPicPr/>
+                  </pic:nvPicPr>
+                  <pic:blipFill>
+                    <a:blip r:embed="rId11"/>
+                    <a:stretch>
+                      <a:fillRect/>
+                    </a:stretch>
+                  </pic:blipFill>
+                  <pic:spPr>
+                    <a:xfrm>
+                      <a:off x="0" y="0"/>
+                      <a:ext cx="1553350" cy="3384881"/>
+                    </a:xfrm>
+                    <a:prstGeom prst="rect">
+                      <a:avLst/>
+                    </a:prstGeom>
+                  </pic:spPr>
+                </pic:pic>
+              </a:graphicData>
+            </a:graphic>
+          </wp:inline>
+        </w:drawing>
+      </w:r>
+    </w:p>
     <w:sectPr>
-      <w:headerReference w:type="default" r:id="rId7"/>
+      <w:headerReference w:type="default" r:id="rId12"/>
       <w:pgSz w:w="11906" w:h="16838"/>
       <w:pgMar w:top="1440" w:right="1440" w:bottom="1440" w:left="1440" w:header="708" w:footer="708" w:gutter="0"/>
       <w:cols w:space="708"/>
@@ -118,14 +335,12 @@
     <w:rPrDefault>
       <w:rPr>
         <w:rFonts w:asciiTheme="minorHAnsi" w:eastAsiaTheme="minorEastAsia" w:hAnsiTheme="minorHAnsi" w:cstheme="minorBidi"/>
-        <w:sz w:val="21"/>
-        <w:szCs w:val="21"/>
         <w:lang w:val="en-AU" w:eastAsia="en-US" w:bidi="ar-SA"/>
       </w:rPr>
     </w:rPrDefault>
     <w:pPrDefault>
       <w:pPr>
-        <w:spacing w:after="160" w:line="300" w:lineRule="auto"/>
+        <w:spacing w:after="120" w:line="264" w:lineRule="auto"/>
       </w:pPr>
     </w:pPrDefault>
   </w:docDefaults>
@@ -510,7 +725,7 @@
   <w:style w:type="paragraph" w:default="1" w:styleId="Normal">
     <w:name w:val="Normal"/>
     <w:qFormat/>
-    <w:rsid w:val="00C87000"/>
+    <w:rsid w:val="009B66B4"/>
   </w:style>
   <w:style w:type="paragraph" w:styleId="Heading1">
     <w:name w:val="heading 1"/>
@@ -519,19 +734,18 @@
     <w:link w:val="Heading1Char"/>
     <w:uiPriority w:val="9"/>
     <w:qFormat/>
-    <w:rsid w:val="00C87000"/>
+    <w:rsid w:val="009B66B4"/>
     <w:pPr>
       <w:keepNext/>
       <w:keepLines/>
-      <w:spacing w:before="320" w:after="80" w:line="240" w:lineRule="auto"/>
-      <w:jc w:val="center"/>
+      <w:spacing w:before="320" w:after="0" w:line="240" w:lineRule="auto"/>
       <w:outlineLvl w:val="0"/>
     </w:pPr>
     <w:rPr>
       <w:rFonts w:asciiTheme="majorHAnsi" w:eastAsiaTheme="majorEastAsia" w:hAnsiTheme="majorHAnsi" w:cstheme="majorBidi"/>
       <w:color w:val="0F4761" w:themeColor="accent1" w:themeShade="BF"/>
-      <w:sz w:val="40"/>
-      <w:szCs w:val="40"/>
+      <w:sz w:val="32"/>
+      <w:szCs w:val="32"/>
     </w:rPr>
   </w:style>
   <w:style w:type="paragraph" w:styleId="Heading2">
@@ -542,18 +756,18 @@
     <w:uiPriority w:val="9"/>
     <w:unhideWhenUsed/>
     <w:qFormat/>
-    <w:rsid w:val="00C87000"/>
+    <w:rsid w:val="009B66B4"/>
     <w:pPr>
       <w:keepNext/>
       <w:keepLines/>
-      <w:spacing w:before="160" w:after="40" w:line="240" w:lineRule="auto"/>
-      <w:jc w:val="center"/>
+      <w:spacing w:before="80" w:after="0" w:line="240" w:lineRule="auto"/>
       <w:outlineLvl w:val="1"/>
     </w:pPr>
     <w:rPr>
       <w:rFonts w:asciiTheme="majorHAnsi" w:eastAsiaTheme="majorEastAsia" w:hAnsiTheme="majorHAnsi" w:cstheme="majorBidi"/>
-      <w:sz w:val="32"/>
-      <w:szCs w:val="32"/>
+      <w:color w:val="404040" w:themeColor="text1" w:themeTint="BF"/>
+      <w:sz w:val="28"/>
+      <w:szCs w:val="28"/>
     </w:rPr>
   </w:style>
   <w:style w:type="paragraph" w:styleId="Heading3">
@@ -565,17 +779,18 @@
     <w:semiHidden/>
     <w:unhideWhenUsed/>
     <w:qFormat/>
-    <w:rsid w:val="00C87000"/>
+    <w:rsid w:val="009B66B4"/>
     <w:pPr>
       <w:keepNext/>
       <w:keepLines/>
-      <w:spacing w:before="160" w:after="0" w:line="240" w:lineRule="auto"/>
+      <w:spacing w:before="40" w:after="0" w:line="240" w:lineRule="auto"/>
       <w:outlineLvl w:val="2"/>
     </w:pPr>
     <w:rPr>
       <w:rFonts w:asciiTheme="majorHAnsi" w:eastAsiaTheme="majorEastAsia" w:hAnsiTheme="majorHAnsi" w:cstheme="majorBidi"/>
-      <w:sz w:val="32"/>
-      <w:szCs w:val="32"/>
+      <w:color w:val="0E2841" w:themeColor="text2"/>
+      <w:sz w:val="24"/>
+      <w:szCs w:val="24"/>
     </w:rPr>
   </w:style>
   <w:style w:type="paragraph" w:styleId="Heading4">
@@ -587,19 +802,17 @@
     <w:semiHidden/>
     <w:unhideWhenUsed/>
     <w:qFormat/>
-    <w:rsid w:val="00C87000"/>
+    <w:rsid w:val="009B66B4"/>
     <w:pPr>
       <w:keepNext/>
       <w:keepLines/>
-      <w:spacing w:before="80" w:after="0"/>
+      <w:spacing w:before="40" w:after="0"/>
       <w:outlineLvl w:val="3"/>
     </w:pPr>
     <w:rPr>
       <w:rFonts w:asciiTheme="majorHAnsi" w:eastAsiaTheme="majorEastAsia" w:hAnsiTheme="majorHAnsi" w:cstheme="majorBidi"/>
-      <w:i/>
-      <w:iCs/>
-      <w:sz w:val="30"/>
-      <w:szCs w:val="30"/>
+      <w:sz w:val="22"/>
+      <w:szCs w:val="22"/>
     </w:rPr>
   </w:style>
   <w:style w:type="paragraph" w:styleId="Heading5">
@@ -611,7 +824,7 @@
     <w:semiHidden/>
     <w:unhideWhenUsed/>
     <w:qFormat/>
-    <w:rsid w:val="00C87000"/>
+    <w:rsid w:val="009B66B4"/>
     <w:pPr>
       <w:keepNext/>
       <w:keepLines/>
@@ -620,8 +833,9 @@
     </w:pPr>
     <w:rPr>
       <w:rFonts w:asciiTheme="majorHAnsi" w:eastAsiaTheme="majorEastAsia" w:hAnsiTheme="majorHAnsi" w:cstheme="majorBidi"/>
-      <w:sz w:val="28"/>
-      <w:szCs w:val="28"/>
+      <w:color w:val="0E2841" w:themeColor="text2"/>
+      <w:sz w:val="22"/>
+      <w:szCs w:val="22"/>
     </w:rPr>
   </w:style>
   <w:style w:type="paragraph" w:styleId="Heading6">
@@ -633,7 +847,7 @@
     <w:semiHidden/>
     <w:unhideWhenUsed/>
     <w:qFormat/>
-    <w:rsid w:val="00C87000"/>
+    <w:rsid w:val="009B66B4"/>
     <w:pPr>
       <w:keepNext/>
       <w:keepLines/>
@@ -644,8 +858,9 @@
       <w:rFonts w:asciiTheme="majorHAnsi" w:eastAsiaTheme="majorEastAsia" w:hAnsiTheme="majorHAnsi" w:cstheme="majorBidi"/>
       <w:i/>
       <w:iCs/>
-      <w:sz w:val="26"/>
-      <w:szCs w:val="26"/>
+      <w:color w:val="0E2841" w:themeColor="text2"/>
+      <w:sz w:val="21"/>
+      <w:szCs w:val="21"/>
     </w:rPr>
   </w:style>
   <w:style w:type="paragraph" w:styleId="Heading7">
@@ -657,7 +872,7 @@
     <w:semiHidden/>
     <w:unhideWhenUsed/>
     <w:qFormat/>
-    <w:rsid w:val="00C87000"/>
+    <w:rsid w:val="009B66B4"/>
     <w:pPr>
       <w:keepNext/>
       <w:keepLines/>
@@ -666,8 +881,11 @@
     </w:pPr>
     <w:rPr>
       <w:rFonts w:asciiTheme="majorHAnsi" w:eastAsiaTheme="majorEastAsia" w:hAnsiTheme="majorHAnsi" w:cstheme="majorBidi"/>
-      <w:sz w:val="24"/>
-      <w:szCs w:val="24"/>
+      <w:i/>
+      <w:iCs/>
+      <w:color w:val="0A2F41" w:themeColor="accent1" w:themeShade="80"/>
+      <w:sz w:val="21"/>
+      <w:szCs w:val="21"/>
     </w:rPr>
   </w:style>
   <w:style w:type="paragraph" w:styleId="Heading8">
@@ -679,7 +897,7 @@
     <w:semiHidden/>
     <w:unhideWhenUsed/>
     <w:qFormat/>
-    <w:rsid w:val="00C87000"/>
+    <w:rsid w:val="009B66B4"/>
     <w:pPr>
       <w:keepNext/>
       <w:keepLines/>
@@ -688,10 +906,9 @@
     </w:pPr>
     <w:rPr>
       <w:rFonts w:asciiTheme="majorHAnsi" w:eastAsiaTheme="majorEastAsia" w:hAnsiTheme="majorHAnsi" w:cstheme="majorBidi"/>
-      <w:i/>
-      <w:iCs/>
-      <w:sz w:val="22"/>
-      <w:szCs w:val="22"/>
+      <w:b/>
+      <w:bCs/>
+      <w:color w:val="0E2841" w:themeColor="text2"/>
     </w:rPr>
   </w:style>
   <w:style w:type="paragraph" w:styleId="Heading9">
@@ -703,7 +920,7 @@
     <w:semiHidden/>
     <w:unhideWhenUsed/>
     <w:qFormat/>
-    <w:rsid w:val="00C87000"/>
+    <w:rsid w:val="009B66B4"/>
     <w:pPr>
       <w:keepNext/>
       <w:keepLines/>
@@ -711,10 +928,12 @@
       <w:outlineLvl w:val="8"/>
     </w:pPr>
     <w:rPr>
+      <w:rFonts w:asciiTheme="majorHAnsi" w:eastAsiaTheme="majorEastAsia" w:hAnsiTheme="majorHAnsi" w:cstheme="majorBidi"/>
       <w:b/>
       <w:bCs/>
       <w:i/>
       <w:iCs/>
+      <w:color w:val="0E2841" w:themeColor="text2"/>
     </w:rPr>
   </w:style>
   <w:style w:type="character" w:default="1" w:styleId="DefaultParagraphFont">
@@ -749,12 +968,12 @@
     <w:basedOn w:val="DefaultParagraphFont"/>
     <w:link w:val="Heading1"/>
     <w:uiPriority w:val="9"/>
-    <w:rsid w:val="00C87000"/>
+    <w:rsid w:val="009B66B4"/>
     <w:rPr>
       <w:rFonts w:asciiTheme="majorHAnsi" w:eastAsiaTheme="majorEastAsia" w:hAnsiTheme="majorHAnsi" w:cstheme="majorBidi"/>
       <w:color w:val="0F4761" w:themeColor="accent1" w:themeShade="BF"/>
-      <w:sz w:val="40"/>
-      <w:szCs w:val="40"/>
+      <w:sz w:val="32"/>
+      <w:szCs w:val="32"/>
     </w:rPr>
   </w:style>
   <w:style w:type="character" w:customStyle="1" w:styleId="Heading2Char">
@@ -762,11 +981,12 @@
     <w:basedOn w:val="DefaultParagraphFont"/>
     <w:link w:val="Heading2"/>
     <w:uiPriority w:val="9"/>
-    <w:rsid w:val="00C87000"/>
-    <w:rPr>
-      <w:rFonts w:asciiTheme="majorHAnsi" w:eastAsiaTheme="majorEastAsia" w:hAnsiTheme="majorHAnsi" w:cstheme="majorBidi"/>
-      <w:sz w:val="32"/>
-      <w:szCs w:val="32"/>
+    <w:rsid w:val="009B66B4"/>
+    <w:rPr>
+      <w:rFonts w:asciiTheme="majorHAnsi" w:eastAsiaTheme="majorEastAsia" w:hAnsiTheme="majorHAnsi" w:cstheme="majorBidi"/>
+      <w:color w:val="404040" w:themeColor="text1" w:themeTint="BF"/>
+      <w:sz w:val="28"/>
+      <w:szCs w:val="28"/>
     </w:rPr>
   </w:style>
   <w:style w:type="character" w:customStyle="1" w:styleId="Heading3Char">
@@ -775,11 +995,12 @@
     <w:link w:val="Heading3"/>
     <w:uiPriority w:val="9"/>
     <w:semiHidden/>
-    <w:rsid w:val="00C87000"/>
-    <w:rPr>
-      <w:rFonts w:asciiTheme="majorHAnsi" w:eastAsiaTheme="majorEastAsia" w:hAnsiTheme="majorHAnsi" w:cstheme="majorBidi"/>
-      <w:sz w:val="32"/>
-      <w:szCs w:val="32"/>
+    <w:rsid w:val="009B66B4"/>
+    <w:rPr>
+      <w:rFonts w:asciiTheme="majorHAnsi" w:eastAsiaTheme="majorEastAsia" w:hAnsiTheme="majorHAnsi" w:cstheme="majorBidi"/>
+      <w:color w:val="0E2841" w:themeColor="text2"/>
+      <w:sz w:val="24"/>
+      <w:szCs w:val="24"/>
     </w:rPr>
   </w:style>
   <w:style w:type="character" w:customStyle="1" w:styleId="Heading4Char">
@@ -788,54 +1009,57 @@
     <w:link w:val="Heading4"/>
     <w:uiPriority w:val="9"/>
     <w:semiHidden/>
-    <w:rsid w:val="00C87000"/>
+    <w:rsid w:val="009B66B4"/>
+    <w:rPr>
+      <w:rFonts w:asciiTheme="majorHAnsi" w:eastAsiaTheme="majorEastAsia" w:hAnsiTheme="majorHAnsi" w:cstheme="majorBidi"/>
+      <w:sz w:val="22"/>
+      <w:szCs w:val="22"/>
+    </w:rPr>
+  </w:style>
+  <w:style w:type="character" w:customStyle="1" w:styleId="Heading5Char">
+    <w:name w:val="Heading 5 Char"/>
+    <w:basedOn w:val="DefaultParagraphFont"/>
+    <w:link w:val="Heading5"/>
+    <w:uiPriority w:val="9"/>
+    <w:semiHidden/>
+    <w:rsid w:val="009B66B4"/>
+    <w:rPr>
+      <w:rFonts w:asciiTheme="majorHAnsi" w:eastAsiaTheme="majorEastAsia" w:hAnsiTheme="majorHAnsi" w:cstheme="majorBidi"/>
+      <w:color w:val="0E2841" w:themeColor="text2"/>
+      <w:sz w:val="22"/>
+      <w:szCs w:val="22"/>
+    </w:rPr>
+  </w:style>
+  <w:style w:type="character" w:customStyle="1" w:styleId="Heading6Char">
+    <w:name w:val="Heading 6 Char"/>
+    <w:basedOn w:val="DefaultParagraphFont"/>
+    <w:link w:val="Heading6"/>
+    <w:uiPriority w:val="9"/>
+    <w:semiHidden/>
+    <w:rsid w:val="009B66B4"/>
     <w:rPr>
       <w:rFonts w:asciiTheme="majorHAnsi" w:eastAsiaTheme="majorEastAsia" w:hAnsiTheme="majorHAnsi" w:cstheme="majorBidi"/>
       <w:i/>
       <w:iCs/>
-      <w:sz w:val="30"/>
-      <w:szCs w:val="30"/>
-    </w:rPr>
-  </w:style>
-  <w:style w:type="character" w:customStyle="1" w:styleId="Heading5Char">
-    <w:name w:val="Heading 5 Char"/>
-    <w:basedOn w:val="DefaultParagraphFont"/>
-    <w:link w:val="Heading5"/>
+      <w:color w:val="0E2841" w:themeColor="text2"/>
+      <w:sz w:val="21"/>
+      <w:szCs w:val="21"/>
+    </w:rPr>
+  </w:style>
+  <w:style w:type="character" w:customStyle="1" w:styleId="Heading7Char">
+    <w:name w:val="Heading 7 Char"/>
+    <w:basedOn w:val="DefaultParagraphFont"/>
+    <w:link w:val="Heading7"/>
     <w:uiPriority w:val="9"/>
     <w:semiHidden/>
-    <w:rsid w:val="00C87000"/>
-    <w:rPr>
-      <w:rFonts w:asciiTheme="majorHAnsi" w:eastAsiaTheme="majorEastAsia" w:hAnsiTheme="majorHAnsi" w:cstheme="majorBidi"/>
-      <w:sz w:val="28"/>
-      <w:szCs w:val="28"/>
-    </w:rPr>
-  </w:style>
-  <w:style w:type="character" w:customStyle="1" w:styleId="Heading6Char">
-    <w:name w:val="Heading 6 Char"/>
-    <w:basedOn w:val="DefaultParagraphFont"/>
-    <w:link w:val="Heading6"/>
-    <w:uiPriority w:val="9"/>
-    <w:semiHidden/>
-    <w:rsid w:val="00C87000"/>
+    <w:rsid w:val="009B66B4"/>
     <w:rPr>
       <w:rFonts w:asciiTheme="majorHAnsi" w:eastAsiaTheme="majorEastAsia" w:hAnsiTheme="majorHAnsi" w:cstheme="majorBidi"/>
       <w:i/>
       <w:iCs/>
-      <w:sz w:val="26"/>
-      <w:szCs w:val="26"/>
-    </w:rPr>
-  </w:style>
-  <w:style w:type="character" w:customStyle="1" w:styleId="Heading7Char">
-    <w:name w:val="Heading 7 Char"/>
-    <w:basedOn w:val="DefaultParagraphFont"/>
-    <w:link w:val="Heading7"/>
-    <w:uiPriority w:val="9"/>
-    <w:semiHidden/>
-    <w:rsid w:val="00C87000"/>
-    <w:rPr>
-      <w:rFonts w:asciiTheme="majorHAnsi" w:eastAsiaTheme="majorEastAsia" w:hAnsiTheme="majorHAnsi" w:cstheme="majorBidi"/>
-      <w:sz w:val="24"/>
-      <w:szCs w:val="24"/>
+      <w:color w:val="0A2F41" w:themeColor="accent1" w:themeShade="80"/>
+      <w:sz w:val="21"/>
+      <w:szCs w:val="21"/>
     </w:rPr>
   </w:style>
   <w:style w:type="character" w:customStyle="1" w:styleId="Heading8Char">
@@ -844,13 +1068,12 @@
     <w:link w:val="Heading8"/>
     <w:uiPriority w:val="9"/>
     <w:semiHidden/>
-    <w:rsid w:val="00C87000"/>
-    <w:rPr>
-      <w:rFonts w:asciiTheme="majorHAnsi" w:eastAsiaTheme="majorEastAsia" w:hAnsiTheme="majorHAnsi" w:cstheme="majorBidi"/>
-      <w:i/>
-      <w:iCs/>
-      <w:sz w:val="22"/>
-      <w:szCs w:val="22"/>
+    <w:rsid w:val="009B66B4"/>
+    <w:rPr>
+      <w:rFonts w:asciiTheme="majorHAnsi" w:eastAsiaTheme="majorEastAsia" w:hAnsiTheme="majorHAnsi" w:cstheme="majorBidi"/>
+      <w:b/>
+      <w:bCs/>
+      <w:color w:val="0E2841" w:themeColor="text2"/>
     </w:rPr>
   </w:style>
   <w:style w:type="character" w:customStyle="1" w:styleId="Heading9Char">
@@ -859,12 +1082,14 @@
     <w:link w:val="Heading9"/>
     <w:uiPriority w:val="9"/>
     <w:semiHidden/>
-    <w:rsid w:val="00C87000"/>
-    <w:rPr>
+    <w:rsid w:val="009B66B4"/>
+    <w:rPr>
+      <w:rFonts w:asciiTheme="majorHAnsi" w:eastAsiaTheme="majorEastAsia" w:hAnsiTheme="majorHAnsi" w:cstheme="majorBidi"/>
       <w:b/>
       <w:bCs/>
       <w:i/>
       <w:iCs/>
+      <w:color w:val="0E2841" w:themeColor="text2"/>
     </w:rPr>
   </w:style>
   <w:style w:type="paragraph" w:styleId="Title">
@@ -874,23 +1099,17 @@
     <w:link w:val="TitleChar"/>
     <w:uiPriority w:val="10"/>
     <w:qFormat/>
-    <w:rsid w:val="00C87000"/>
-    <w:pPr>
-      <w:pBdr>
-        <w:top w:val="single" w:sz="6" w:space="8" w:color="196B24" w:themeColor="accent3"/>
-        <w:bottom w:val="single" w:sz="6" w:space="8" w:color="196B24" w:themeColor="accent3"/>
-      </w:pBdr>
-      <w:spacing w:after="400" w:line="240" w:lineRule="auto"/>
+    <w:rsid w:val="009B66B4"/>
+    <w:pPr>
+      <w:spacing w:after="0" w:line="240" w:lineRule="auto"/>
       <w:contextualSpacing/>
-      <w:jc w:val="center"/>
-    </w:pPr>
-    <w:rPr>
-      <w:rFonts w:asciiTheme="majorHAnsi" w:eastAsiaTheme="majorEastAsia" w:hAnsiTheme="majorHAnsi" w:cstheme="majorBidi"/>
-      <w:caps/>
-      <w:color w:val="0E2841" w:themeColor="text2"/>
-      <w:spacing w:val="30"/>
-      <w:sz w:val="72"/>
-      <w:szCs w:val="72"/>
+    </w:pPr>
+    <w:rPr>
+      <w:rFonts w:asciiTheme="majorHAnsi" w:eastAsiaTheme="majorEastAsia" w:hAnsiTheme="majorHAnsi" w:cstheme="majorBidi"/>
+      <w:color w:val="156082" w:themeColor="accent1"/>
+      <w:spacing w:val="-10"/>
+      <w:sz w:val="56"/>
+      <w:szCs w:val="56"/>
     </w:rPr>
   </w:style>
   <w:style w:type="character" w:customStyle="1" w:styleId="TitleChar">
@@ -898,14 +1117,13 @@
     <w:basedOn w:val="DefaultParagraphFont"/>
     <w:link w:val="Title"/>
     <w:uiPriority w:val="10"/>
-    <w:rsid w:val="00C87000"/>
-    <w:rPr>
-      <w:rFonts w:asciiTheme="majorHAnsi" w:eastAsiaTheme="majorEastAsia" w:hAnsiTheme="majorHAnsi" w:cstheme="majorBidi"/>
-      <w:caps/>
-      <w:color w:val="0E2841" w:themeColor="text2"/>
-      <w:spacing w:val="30"/>
-      <w:sz w:val="72"/>
-      <w:szCs w:val="72"/>
+    <w:rsid w:val="009B66B4"/>
+    <w:rPr>
+      <w:rFonts w:asciiTheme="majorHAnsi" w:eastAsiaTheme="majorEastAsia" w:hAnsiTheme="majorHAnsi" w:cstheme="majorBidi"/>
+      <w:color w:val="156082" w:themeColor="accent1"/>
+      <w:spacing w:val="-10"/>
+      <w:sz w:val="56"/>
+      <w:szCs w:val="56"/>
     </w:rPr>
   </w:style>
   <w:style w:type="paragraph" w:styleId="Subtitle">
@@ -915,17 +1133,17 @@
     <w:link w:val="SubtitleChar"/>
     <w:uiPriority w:val="11"/>
     <w:qFormat/>
-    <w:rsid w:val="00C87000"/>
+    <w:rsid w:val="009B66B4"/>
     <w:pPr>
       <w:numPr>
         <w:ilvl w:val="1"/>
       </w:numPr>
-      <w:jc w:val="center"/>
-    </w:pPr>
-    <w:rPr>
-      <w:color w:val="0E2841" w:themeColor="text2"/>
-      <w:sz w:val="28"/>
-      <w:szCs w:val="28"/>
+      <w:spacing w:line="240" w:lineRule="auto"/>
+    </w:pPr>
+    <w:rPr>
+      <w:rFonts w:asciiTheme="majorHAnsi" w:eastAsiaTheme="majorEastAsia" w:hAnsiTheme="majorHAnsi" w:cstheme="majorBidi"/>
+      <w:sz w:val="24"/>
+      <w:szCs w:val="24"/>
     </w:rPr>
   </w:style>
   <w:style w:type="character" w:customStyle="1" w:styleId="SubtitleChar">
@@ -933,11 +1151,11 @@
     <w:basedOn w:val="DefaultParagraphFont"/>
     <w:link w:val="Subtitle"/>
     <w:uiPriority w:val="11"/>
-    <w:rsid w:val="00C87000"/>
-    <w:rPr>
-      <w:color w:val="0E2841" w:themeColor="text2"/>
-      <w:sz w:val="28"/>
-      <w:szCs w:val="28"/>
+    <w:rsid w:val="009B66B4"/>
+    <w:rPr>
+      <w:rFonts w:asciiTheme="majorHAnsi" w:eastAsiaTheme="majorEastAsia" w:hAnsiTheme="majorHAnsi" w:cstheme="majorBidi"/>
+      <w:sz w:val="24"/>
+      <w:szCs w:val="24"/>
     </w:rPr>
   </w:style>
   <w:style w:type="paragraph" w:styleId="Quote">
@@ -947,18 +1165,15 @@
     <w:link w:val="QuoteChar"/>
     <w:uiPriority w:val="29"/>
     <w:qFormat/>
-    <w:rsid w:val="00C87000"/>
+    <w:rsid w:val="009B66B4"/>
     <w:pPr>
       <w:spacing w:before="160"/>
       <w:ind w:left="720" w:right="720"/>
-      <w:jc w:val="center"/>
     </w:pPr>
     <w:rPr>
       <w:i/>
       <w:iCs/>
-      <w:color w:val="124F1A" w:themeColor="accent3" w:themeShade="BF"/>
-      <w:sz w:val="24"/>
-      <w:szCs w:val="24"/>
+      <w:color w:val="404040" w:themeColor="text1" w:themeTint="BF"/>
     </w:rPr>
   </w:style>
   <w:style w:type="character" w:customStyle="1" w:styleId="QuoteChar">
@@ -966,13 +1181,11 @@
     <w:basedOn w:val="DefaultParagraphFont"/>
     <w:link w:val="Quote"/>
     <w:uiPriority w:val="29"/>
-    <w:rsid w:val="00C87000"/>
+    <w:rsid w:val="009B66B4"/>
     <w:rPr>
       <w:i/>
       <w:iCs/>
-      <w:color w:val="124F1A" w:themeColor="accent3" w:themeShade="BF"/>
-      <w:sz w:val="24"/>
-      <w:szCs w:val="24"/>
+      <w:color w:val="404040" w:themeColor="text1" w:themeTint="BF"/>
     </w:rPr>
   </w:style>
   <w:style w:type="paragraph" w:styleId="ListParagraph">
@@ -991,13 +1204,12 @@
     <w:basedOn w:val="DefaultParagraphFont"/>
     <w:uiPriority w:val="21"/>
     <w:qFormat/>
-    <w:rsid w:val="00C87000"/>
+    <w:rsid w:val="009B66B4"/>
     <w:rPr>
       <w:b/>
       <w:bCs/>
       <w:i/>
       <w:iCs/>
-      <w:color w:val="auto"/>
     </w:rPr>
   </w:style>
   <w:style w:type="paragraph" w:styleId="IntenseQuote">
@@ -1007,16 +1219,17 @@
     <w:link w:val="IntenseQuoteChar"/>
     <w:uiPriority w:val="30"/>
     <w:qFormat/>
-    <w:rsid w:val="00C87000"/>
-    <w:pPr>
-      <w:spacing w:before="160" w:line="276" w:lineRule="auto"/>
-      <w:ind w:left="936" w:right="936"/>
-      <w:jc w:val="center"/>
-    </w:pPr>
-    <w:rPr>
-      <w:rFonts w:asciiTheme="majorHAnsi" w:eastAsiaTheme="majorEastAsia" w:hAnsiTheme="majorHAnsi" w:cstheme="majorBidi"/>
-      <w:caps/>
-      <w:color w:val="0F4761" w:themeColor="accent1" w:themeShade="BF"/>
+    <w:rsid w:val="009B66B4"/>
+    <w:pPr>
+      <w:pBdr>
+        <w:left w:val="single" w:sz="18" w:space="12" w:color="156082" w:themeColor="accent1"/>
+      </w:pBdr>
+      <w:spacing w:before="100" w:beforeAutospacing="1" w:line="300" w:lineRule="auto"/>
+      <w:ind w:left="1224" w:right="1224"/>
+    </w:pPr>
+    <w:rPr>
+      <w:rFonts w:asciiTheme="majorHAnsi" w:eastAsiaTheme="majorEastAsia" w:hAnsiTheme="majorHAnsi" w:cstheme="majorBidi"/>
+      <w:color w:val="156082" w:themeColor="accent1"/>
       <w:sz w:val="28"/>
       <w:szCs w:val="28"/>
     </w:rPr>
@@ -1026,11 +1239,10 @@
     <w:basedOn w:val="DefaultParagraphFont"/>
     <w:link w:val="IntenseQuote"/>
     <w:uiPriority w:val="30"/>
-    <w:rsid w:val="00C87000"/>
-    <w:rPr>
-      <w:rFonts w:asciiTheme="majorHAnsi" w:eastAsiaTheme="majorEastAsia" w:hAnsiTheme="majorHAnsi" w:cstheme="majorBidi"/>
-      <w:caps/>
-      <w:color w:val="0F4761" w:themeColor="accent1" w:themeShade="BF"/>
+    <w:rsid w:val="009B66B4"/>
+    <w:rPr>
+      <w:rFonts w:asciiTheme="majorHAnsi" w:eastAsiaTheme="majorEastAsia" w:hAnsiTheme="majorHAnsi" w:cstheme="majorBidi"/>
+      <w:color w:val="156082" w:themeColor="accent1"/>
       <w:sz w:val="28"/>
       <w:szCs w:val="28"/>
     </w:rPr>
@@ -1040,14 +1252,12 @@
     <w:basedOn w:val="DefaultParagraphFont"/>
     <w:uiPriority w:val="32"/>
     <w:qFormat/>
-    <w:rsid w:val="00C87000"/>
+    <w:rsid w:val="009B66B4"/>
     <w:rPr>
       <w:b/>
       <w:bCs/>
-      <w:caps w:val="0"/>
       <w:smallCaps/>
-      <w:color w:val="auto"/>
-      <w:spacing w:val="0"/>
+      <w:spacing w:val="5"/>
       <w:u w:val="single"/>
     </w:rPr>
   </w:style>
@@ -1126,16 +1336,16 @@
     <w:semiHidden/>
     <w:unhideWhenUsed/>
     <w:qFormat/>
-    <w:rsid w:val="00C87000"/>
+    <w:rsid w:val="009B66B4"/>
     <w:pPr>
       <w:spacing w:line="240" w:lineRule="auto"/>
     </w:pPr>
     <w:rPr>
       <w:b/>
       <w:bCs/>
-      <w:color w:val="404040" w:themeColor="text1" w:themeTint="BF"/>
-      <w:sz w:val="16"/>
-      <w:szCs w:val="16"/>
+      <w:smallCaps/>
+      <w:color w:val="595959" w:themeColor="text1" w:themeTint="A6"/>
+      <w:spacing w:val="6"/>
     </w:rPr>
   </w:style>
   <w:style w:type="character" w:styleId="Strong">
@@ -1143,7 +1353,7 @@
     <w:basedOn w:val="DefaultParagraphFont"/>
     <w:uiPriority w:val="22"/>
     <w:qFormat/>
-    <w:rsid w:val="00C87000"/>
+    <w:rsid w:val="009B66B4"/>
     <w:rPr>
       <w:b/>
       <w:bCs/>
@@ -1154,18 +1364,17 @@
     <w:basedOn w:val="DefaultParagraphFont"/>
     <w:uiPriority w:val="20"/>
     <w:qFormat/>
-    <w:rsid w:val="00C87000"/>
+    <w:rsid w:val="009B66B4"/>
     <w:rPr>
       <w:i/>
       <w:iCs/>
-      <w:color w:val="000000" w:themeColor="text1"/>
     </w:rPr>
   </w:style>
   <w:style w:type="paragraph" w:styleId="NoSpacing">
     <w:name w:val="No Spacing"/>
     <w:uiPriority w:val="1"/>
     <w:qFormat/>
-    <w:rsid w:val="00C87000"/>
+    <w:rsid w:val="009B66B4"/>
     <w:pPr>
       <w:spacing w:after="0" w:line="240" w:lineRule="auto"/>
     </w:pPr>
@@ -1175,11 +1384,11 @@
     <w:basedOn w:val="DefaultParagraphFont"/>
     <w:uiPriority w:val="19"/>
     <w:qFormat/>
-    <w:rsid w:val="00C87000"/>
+    <w:rsid w:val="009B66B4"/>
     <w:rPr>
       <w:i/>
       <w:iCs/>
-      <w:color w:val="595959" w:themeColor="text1" w:themeTint="A6"/>
+      <w:color w:val="404040" w:themeColor="text1" w:themeTint="BF"/>
     </w:rPr>
   </w:style>
   <w:style w:type="character" w:styleId="SubtleReference">
@@ -1187,12 +1396,10 @@
     <w:basedOn w:val="DefaultParagraphFont"/>
     <w:uiPriority w:val="31"/>
     <w:qFormat/>
-    <w:rsid w:val="00C87000"/>
-    <w:rPr>
-      <w:caps w:val="0"/>
+    <w:rsid w:val="009B66B4"/>
+    <w:rPr>
       <w:smallCaps/>
       <w:color w:val="404040" w:themeColor="text1" w:themeTint="BF"/>
-      <w:spacing w:val="0"/>
       <w:u w:val="single" w:color="7F7F7F" w:themeColor="text1" w:themeTint="80"/>
     </w:rPr>
   </w:style>
@@ -1201,13 +1408,11 @@
     <w:basedOn w:val="DefaultParagraphFont"/>
     <w:uiPriority w:val="33"/>
     <w:qFormat/>
-    <w:rsid w:val="00C87000"/>
+    <w:rsid w:val="009B66B4"/>
     <w:rPr>
       <w:b/>
       <w:bCs/>
-      <w:caps w:val="0"/>
       <w:smallCaps/>
-      <w:spacing w:val="0"/>
     </w:rPr>
   </w:style>
   <w:style w:type="paragraph" w:styleId="TOCHeading">
@@ -1218,10 +1423,22 @@
     <w:semiHidden/>
     <w:unhideWhenUsed/>
     <w:qFormat/>
-    <w:rsid w:val="00C87000"/>
+    <w:rsid w:val="009B66B4"/>
     <w:pPr>
       <w:outlineLvl w:val="9"/>
     </w:pPr>
+  </w:style>
+  <w:style w:type="character" w:styleId="FollowedHyperlink">
+    <w:name w:val="FollowedHyperlink"/>
+    <w:basedOn w:val="DefaultParagraphFont"/>
+    <w:uiPriority w:val="99"/>
+    <w:semiHidden/>
+    <w:unhideWhenUsed/>
+    <w:rsid w:val="009B66B4"/>
+    <w:rPr>
+      <w:color w:val="96607D" w:themeColor="followedHyperlink"/>
+      <w:u w:val="single"/>
+    </w:rPr>
   </w:style>
 </w:styles>
 </file>

</xml_diff>